<commit_message>
Added ValidateProvider to PizzaAnonymousAppplication. Clean up and rename files
</commit_message>
<xml_diff>
--- a/NewDesign/DetailDesign/PizzaAnonymousApplication.docx
+++ b/NewDesign/DetailDesign/PizzaAnonymousApplication.docx
@@ -1559,6 +1559,47 @@
     </w:p>
     <w:p>
       <w:pPr>
+        <w:pStyle w:val="ListParagraph"/>
+        <w:numPr>
+          <w:ilvl w:val="0"/>
+          <w:numId w:val="1"/>
+        </w:numPr>
+        <w:tabs>
+          <w:tab w:val="left" w:pos="2160"/>
+        </w:tabs>
+        <w:spacing w:after="0" w:line="240" w:lineRule="auto"/>
+        <w:ind w:left="360"/>
+      </w:pPr>
+      <w:r>
+        <w:t xml:space="preserve">public </w:t>
+      </w:r>
+      <w:proofErr w:type="spellStart"/>
+      <w:r>
+        <w:t>bool</w:t>
+      </w:r>
+      <w:proofErr w:type="spellEnd"/>
+      <w:r>
+        <w:t xml:space="preserve"> </w:t>
+      </w:r>
+      <w:proofErr w:type="spellStart"/>
+      <w:r>
+        <w:t>ValidateProvider</w:t>
+      </w:r>
+      <w:proofErr w:type="spellEnd"/>
+      <w:r>
+        <w:t xml:space="preserve">(integer </w:t>
+      </w:r>
+      <w:proofErr w:type="spellStart"/>
+      <w:r>
+        <w:t>providerID</w:t>
+      </w:r>
+      <w:proofErr w:type="spellEnd"/>
+      <w:r>
+        <w:t>)</w:t>
+      </w:r>
+    </w:p>
+    <w:p>
+      <w:pPr>
         <w:tabs>
           <w:tab w:val="left" w:pos="2160"/>
         </w:tabs>
@@ -2706,6 +2747,7 @@
         <w:ind w:left="360"/>
       </w:pPr>
       <w:r>
+        <w:lastRenderedPageBreak/>
         <w:t>Error messages</w:t>
       </w:r>
       <w:r>
@@ -2722,7 +2764,6 @@
         <w:ind w:left="360"/>
       </w:pPr>
       <w:r>
-        <w:lastRenderedPageBreak/>
         <w:t>Files accessed</w:t>
       </w:r>
       <w:r>
@@ -4364,7 +4405,6 @@
         </w:rPr>
       </w:pPr>
       <w:r>
-        <w:lastRenderedPageBreak/>
         <w:t>Module name</w:t>
       </w:r>
       <w:r>
@@ -6065,6 +6105,7 @@
           <w:sz w:val="20"/>
           <w:szCs w:val="20"/>
         </w:rPr>
+        <w:lastRenderedPageBreak/>
         <w:t>{</w:t>
       </w:r>
     </w:p>
@@ -7860,6 +7901,7 @@
         <w:ind w:left="360"/>
       </w:pPr>
       <w:r>
+        <w:lastRenderedPageBreak/>
         <w:tab/>
         <w:t xml:space="preserve">  </w:t>
       </w:r>
@@ -7897,7 +7939,6 @@
         <w:ind w:left="360"/>
       </w:pPr>
       <w:r>
-        <w:lastRenderedPageBreak/>
         <w:t>Error messages</w:t>
       </w:r>
       <w:r>
@@ -9486,6 +9527,7 @@
           <w:sz w:val="20"/>
           <w:szCs w:val="20"/>
         </w:rPr>
+        <w:lastRenderedPageBreak/>
         <w:tab/>
       </w:r>
       <w:proofErr w:type="gramStart"/>
@@ -9564,7 +9606,6 @@
           <w:sz w:val="28"/>
           <w:szCs w:val="28"/>
         </w:rPr>
-        <w:lastRenderedPageBreak/>
         <w:t xml:space="preserve">public </w:t>
       </w:r>
       <w:proofErr w:type="spellStart"/>
@@ -11138,6 +11179,7 @@
         <w:ind w:left="360"/>
       </w:pPr>
       <w:r>
+        <w:lastRenderedPageBreak/>
         <w:t>Modules called</w:t>
       </w:r>
       <w:r>
@@ -11204,7 +11246,6 @@
         <w:ind w:left="360"/>
       </w:pPr>
       <w:r>
-        <w:lastRenderedPageBreak/>
         <w:t>Narrative</w:t>
       </w:r>
       <w:r>
@@ -13177,6 +13218,7 @@
         <w:ind w:left="360"/>
       </w:pPr>
       <w:r>
+        <w:lastRenderedPageBreak/>
         <w:t>Module type</w:t>
       </w:r>
       <w:r>
@@ -13222,7 +13264,6 @@
         <w:ind w:left="360"/>
       </w:pPr>
       <w:r>
-        <w:lastRenderedPageBreak/>
         <w:t>Input arguments</w:t>
       </w:r>
       <w:r>
@@ -14878,7 +14919,6 @@
           <w:sz w:val="28"/>
           <w:szCs w:val="28"/>
         </w:rPr>
-        <w:lastRenderedPageBreak/>
         <w:t xml:space="preserve">public </w:t>
       </w:r>
       <w:proofErr w:type="spellStart"/>
@@ -16412,17 +16452,7 @@
           <w:sz w:val="20"/>
           <w:szCs w:val="20"/>
         </w:rPr>
-        <w:t>ser</w:t>
-      </w:r>
-      <w:bookmarkStart w:id="0" w:name="_GoBack"/>
-      <w:bookmarkEnd w:id="0"/>
-      <w:r>
-        <w:rPr>
-          <w:rFonts w:ascii="Lucida Console" w:hAnsi="Lucida Console"/>
-          <w:sz w:val="20"/>
-          <w:szCs w:val="20"/>
-        </w:rPr>
-        <w:t>viceCode</w:t>
+        <w:t>serviceCode</w:t>
       </w:r>
       <w:proofErr w:type="spellEnd"/>
       <w:r>
@@ -16548,6 +16578,7 @@
           <w:sz w:val="20"/>
           <w:szCs w:val="20"/>
         </w:rPr>
+        <w:lastRenderedPageBreak/>
         <w:tab/>
       </w:r>
       <w:r>
@@ -16580,7 +16611,6 @@
           <w:sz w:val="20"/>
           <w:szCs w:val="20"/>
         </w:rPr>
-        <w:lastRenderedPageBreak/>
         <w:tab/>
       </w:r>
       <w:r>
@@ -18116,6 +18146,7 @@
           <w:sz w:val="20"/>
           <w:szCs w:val="20"/>
         </w:rPr>
+        <w:lastRenderedPageBreak/>
         <w:tab/>
       </w:r>
       <w:proofErr w:type="gramStart"/>
@@ -18148,7 +18179,6 @@
           <w:sz w:val="20"/>
           <w:szCs w:val="20"/>
         </w:rPr>
-        <w:lastRenderedPageBreak/>
         <w:tab/>
         <w:t>{</w:t>
       </w:r>
@@ -19674,6 +19704,7 @@
         <w:ind w:left="360"/>
       </w:pPr>
       <w:r>
+        <w:lastRenderedPageBreak/>
         <w:t>Narrative</w:t>
       </w:r>
       <w:r>
@@ -21401,6 +21432,7 @@
         <w:ind w:left="360"/>
       </w:pPr>
       <w:r>
+        <w:lastRenderedPageBreak/>
         <w:t>Output arguments</w:t>
       </w:r>
       <w:r>
@@ -21417,7 +21449,6 @@
         <w:ind w:left="360"/>
       </w:pPr>
       <w:r>
-        <w:lastRenderedPageBreak/>
         <w:t>Error messages</w:t>
       </w:r>
       <w:r>
@@ -23126,7 +23157,6 @@
         </w:rPr>
       </w:pPr>
       <w:r>
-        <w:lastRenderedPageBreak/>
         <w:t>Module name</w:t>
       </w:r>
       <w:r>
@@ -24805,29 +24835,29 @@
           <w:sz w:val="20"/>
           <w:szCs w:val="20"/>
         </w:rPr>
-        <w:tab/>
-      </w:r>
-    </w:p>
-    <w:p>
-      <w:pPr>
-        <w:tabs>
-          <w:tab w:val="left" w:pos="720"/>
-        </w:tabs>
-        <w:spacing w:after="0" w:line="240" w:lineRule="auto"/>
-        <w:ind w:left="360"/>
-        <w:rPr>
-          <w:rFonts w:ascii="Lucida Console" w:hAnsi="Lucida Console"/>
-          <w:sz w:val="20"/>
-          <w:szCs w:val="20"/>
-        </w:rPr>
-      </w:pPr>
-      <w:r>
-        <w:rPr>
-          <w:rFonts w:ascii="Lucida Console" w:hAnsi="Lucida Console"/>
-          <w:sz w:val="20"/>
-          <w:szCs w:val="20"/>
-        </w:rPr>
         <w:lastRenderedPageBreak/>
+        <w:tab/>
+      </w:r>
+    </w:p>
+    <w:p>
+      <w:pPr>
+        <w:tabs>
+          <w:tab w:val="left" w:pos="720"/>
+        </w:tabs>
+        <w:spacing w:after="0" w:line="240" w:lineRule="auto"/>
+        <w:ind w:left="360"/>
+        <w:rPr>
+          <w:rFonts w:ascii="Lucida Console" w:hAnsi="Lucida Console"/>
+          <w:sz w:val="20"/>
+          <w:szCs w:val="20"/>
+        </w:rPr>
+      </w:pPr>
+      <w:r>
+        <w:rPr>
+          <w:rFonts w:ascii="Lucida Console" w:hAnsi="Lucida Console"/>
+          <w:sz w:val="20"/>
+          <w:szCs w:val="20"/>
+        </w:rPr>
         <w:tab/>
       </w:r>
       <w:proofErr w:type="gramStart"/>
@@ -26438,6 +26468,7 @@
           <w:sz w:val="20"/>
           <w:szCs w:val="20"/>
         </w:rPr>
+        <w:lastRenderedPageBreak/>
         <w:tab/>
         <w:t>}</w:t>
       </w:r>
@@ -26461,7 +26492,6 @@
           <w:sz w:val="20"/>
           <w:szCs w:val="20"/>
         </w:rPr>
-        <w:lastRenderedPageBreak/>
         <w:tab/>
       </w:r>
       <w:proofErr w:type="gramStart"/>
@@ -28067,6 +28097,7 @@
           <w:sz w:val="20"/>
           <w:szCs w:val="20"/>
         </w:rPr>
+        <w:lastRenderedPageBreak/>
         <w:t>{</w:t>
       </w:r>
     </w:p>
@@ -28089,7 +28120,6 @@
           <w:sz w:val="20"/>
           <w:szCs w:val="20"/>
         </w:rPr>
-        <w:lastRenderedPageBreak/>
         <w:tab/>
       </w:r>
       <w:proofErr w:type="spellStart"/>
@@ -29724,6 +29754,7 @@
         <w:ind w:left="360"/>
       </w:pPr>
       <w:r>
+        <w:lastRenderedPageBreak/>
         <w:t>Files changed</w:t>
       </w:r>
       <w:r>
@@ -29740,7 +29771,6 @@
         <w:ind w:left="360"/>
       </w:pPr>
       <w:r>
-        <w:lastRenderedPageBreak/>
         <w:t>Modules called</w:t>
       </w:r>
       <w:r>
@@ -31317,9 +31347,8 @@
           <w:sz w:val="28"/>
           <w:szCs w:val="28"/>
         </w:rPr>
-        <w:t xml:space="preserve">public </w:t>
-      </w:r>
-      <w:proofErr w:type="spellStart"/>
+        <w:t>public integer</w:t>
+      </w:r>
       <w:r>
         <w:rPr>
           <w:b/>
@@ -31327,9 +31356,9 @@
           <w:sz w:val="28"/>
           <w:szCs w:val="28"/>
         </w:rPr>
-        <w:t>boolean</w:t>
-      </w:r>
-      <w:proofErr w:type="spellEnd"/>
+        <w:t xml:space="preserve"> </w:t>
+      </w:r>
+      <w:proofErr w:type="spellStart"/>
       <w:r>
         <w:rPr>
           <w:b/>
@@ -31337,9 +31366,9 @@
           <w:sz w:val="28"/>
           <w:szCs w:val="28"/>
         </w:rPr>
-        <w:t xml:space="preserve"> </w:t>
-      </w:r>
-      <w:proofErr w:type="spellStart"/>
+        <w:t>ValidateMember</w:t>
+      </w:r>
+      <w:proofErr w:type="spellEnd"/>
       <w:r>
         <w:rPr>
           <w:b/>
@@ -31347,9 +31376,9 @@
           <w:sz w:val="28"/>
           <w:szCs w:val="28"/>
         </w:rPr>
-        <w:t>ValidateMember</w:t>
-      </w:r>
-      <w:proofErr w:type="spellEnd"/>
+        <w:t xml:space="preserve">(integer </w:t>
+      </w:r>
+      <w:proofErr w:type="spellStart"/>
       <w:r>
         <w:rPr>
           <w:b/>
@@ -31357,9 +31386,9 @@
           <w:sz w:val="28"/>
           <w:szCs w:val="28"/>
         </w:rPr>
-        <w:t xml:space="preserve">(integer </w:t>
-      </w:r>
-      <w:proofErr w:type="spellStart"/>
+        <w:t>memberID</w:t>
+      </w:r>
+      <w:proofErr w:type="spellEnd"/>
       <w:r>
         <w:rPr>
           <w:b/>
@@ -31367,16 +31396,932 @@
           <w:sz w:val="28"/>
           <w:szCs w:val="28"/>
         </w:rPr>
+        <w:t>)</w:t>
+      </w:r>
+    </w:p>
+    <w:p>
+      <w:pPr>
+        <w:tabs>
+          <w:tab w:val="left" w:pos="2160"/>
+        </w:tabs>
+        <w:spacing w:after="0" w:line="240" w:lineRule="auto"/>
+      </w:pPr>
+    </w:p>
+    <w:p>
+      <w:pPr>
+        <w:tabs>
+          <w:tab w:val="left" w:pos="2160"/>
+        </w:tabs>
+        <w:spacing w:after="0" w:line="240" w:lineRule="auto"/>
+        <w:ind w:left="360"/>
+        <w:rPr>
+          <w:b/>
+        </w:rPr>
+      </w:pPr>
+      <w:r>
+        <w:t>Module name</w:t>
+      </w:r>
+      <w:r>
+        <w:tab/>
+        <w:t xml:space="preserve">: </w:t>
+      </w:r>
+      <w:proofErr w:type="spellStart"/>
+      <w:r>
+        <w:rPr>
+          <w:b/>
+        </w:rPr>
+        <w:t>ValidateMember</w:t>
+      </w:r>
+      <w:proofErr w:type="spellEnd"/>
+    </w:p>
+    <w:p>
+      <w:pPr>
+        <w:tabs>
+          <w:tab w:val="left" w:pos="2160"/>
+        </w:tabs>
+        <w:spacing w:after="0" w:line="240" w:lineRule="auto"/>
+        <w:ind w:left="360"/>
+      </w:pPr>
+      <w:r>
+        <w:t>Module type</w:t>
+      </w:r>
+      <w:r>
+        <w:tab/>
+        <w:t>: Function</w:t>
+      </w:r>
+    </w:p>
+    <w:p>
+      <w:pPr>
+        <w:tabs>
+          <w:tab w:val="left" w:pos="2160"/>
+        </w:tabs>
+        <w:spacing w:after="0" w:line="240" w:lineRule="auto"/>
+        <w:ind w:left="360"/>
+        <w:rPr>
+          <w:b/>
+        </w:rPr>
+      </w:pPr>
+      <w:r>
+        <w:lastRenderedPageBreak/>
+        <w:t>Return type</w:t>
+      </w:r>
+      <w:r>
+        <w:tab/>
+        <w:t xml:space="preserve">: </w:t>
+      </w:r>
+      <w:r>
+        <w:rPr>
+          <w:b/>
+        </w:rPr>
+        <w:t>integer?</w:t>
+      </w:r>
+    </w:p>
+    <w:p>
+      <w:pPr>
+        <w:tabs>
+          <w:tab w:val="left" w:pos="2160"/>
+        </w:tabs>
+        <w:spacing w:after="0" w:line="240" w:lineRule="auto"/>
+        <w:ind w:left="360"/>
+      </w:pPr>
+      <w:r>
+        <w:t>Input arguments</w:t>
+      </w:r>
+      <w:r>
+        <w:tab/>
+        <w:t xml:space="preserve">: </w:t>
+      </w:r>
+      <w:proofErr w:type="spellStart"/>
+      <w:proofErr w:type="gramStart"/>
+      <w:r>
         <w:t>memberID</w:t>
       </w:r>
       <w:proofErr w:type="spellEnd"/>
       <w:r>
+        <w:t xml:space="preserve"> :</w:t>
+      </w:r>
+      <w:proofErr w:type="gramEnd"/>
+      <w:r>
+        <w:t xml:space="preserve"> integer</w:t>
+      </w:r>
+    </w:p>
+    <w:p>
+      <w:pPr>
+        <w:tabs>
+          <w:tab w:val="left" w:pos="2160"/>
+        </w:tabs>
+        <w:spacing w:after="0" w:line="240" w:lineRule="auto"/>
+        <w:ind w:left="360"/>
+      </w:pPr>
+      <w:r>
+        <w:t>Output arguments</w:t>
+      </w:r>
+      <w:r>
+        <w:tab/>
+        <w:t>: None</w:t>
+      </w:r>
+    </w:p>
+    <w:p>
+      <w:pPr>
+        <w:tabs>
+          <w:tab w:val="left" w:pos="2160"/>
+        </w:tabs>
+        <w:spacing w:after="0" w:line="240" w:lineRule="auto"/>
+        <w:ind w:left="360"/>
+      </w:pPr>
+      <w:r>
+        <w:t>Error messages</w:t>
+      </w:r>
+      <w:r>
+        <w:tab/>
+        <w:t>: None</w:t>
+      </w:r>
+    </w:p>
+    <w:p>
+      <w:pPr>
+        <w:tabs>
+          <w:tab w:val="left" w:pos="2160"/>
+        </w:tabs>
+        <w:spacing w:after="0" w:line="240" w:lineRule="auto"/>
+        <w:ind w:left="360"/>
+      </w:pPr>
+      <w:r>
+        <w:t>Files accessed</w:t>
+      </w:r>
+      <w:r>
+        <w:tab/>
+        <w:t>: None</w:t>
+      </w:r>
+    </w:p>
+    <w:p>
+      <w:pPr>
+        <w:tabs>
+          <w:tab w:val="left" w:pos="2160"/>
+        </w:tabs>
+        <w:spacing w:after="0" w:line="240" w:lineRule="auto"/>
+        <w:ind w:left="360"/>
+      </w:pPr>
+      <w:r>
+        <w:t>Files changed</w:t>
+      </w:r>
+      <w:r>
+        <w:tab/>
+        <w:t>: None</w:t>
+      </w:r>
+    </w:p>
+    <w:p>
+      <w:pPr>
+        <w:tabs>
+          <w:tab w:val="left" w:pos="2160"/>
+        </w:tabs>
+        <w:spacing w:after="0" w:line="240" w:lineRule="auto"/>
+        <w:ind w:left="360"/>
+      </w:pPr>
+      <w:r>
+        <w:t>Modules called</w:t>
+      </w:r>
+      <w:r>
+        <w:tab/>
+        <w:t xml:space="preserve">: </w:t>
+      </w:r>
+      <w:proofErr w:type="spellStart"/>
+      <w:proofErr w:type="gramStart"/>
+      <w:r>
+        <w:t>ManageService.ValidateMember</w:t>
+      </w:r>
+      <w:proofErr w:type="spellEnd"/>
+      <w:r>
+        <w:t>(</w:t>
+      </w:r>
+      <w:proofErr w:type="gramEnd"/>
+      <w:r>
+        <w:t xml:space="preserve">integer </w:t>
+      </w:r>
+      <w:proofErr w:type="spellStart"/>
+      <w:r>
+        <w:t>memberID</w:t>
+      </w:r>
+      <w:proofErr w:type="spellEnd"/>
+      <w:r>
+        <w:t>)</w:t>
+      </w:r>
+    </w:p>
+    <w:p>
+      <w:pPr>
+        <w:tabs>
+          <w:tab w:val="left" w:pos="2160"/>
+        </w:tabs>
+        <w:spacing w:after="0" w:line="240" w:lineRule="auto"/>
+        <w:ind w:left="360"/>
+      </w:pPr>
+      <w:r>
+        <w:t>Narrative</w:t>
+      </w:r>
+      <w:r>
+        <w:tab/>
+        <w:t>: This method returns status of an existing member.</w:t>
+      </w:r>
+    </w:p>
+    <w:p>
+      <w:pPr>
+        <w:tabs>
+          <w:tab w:val="left" w:pos="2160"/>
+        </w:tabs>
+        <w:spacing w:after="0" w:line="240" w:lineRule="auto"/>
+        <w:ind w:left="360"/>
+      </w:pPr>
+    </w:p>
+    <w:p>
+      <w:pPr>
+        <w:tabs>
+          <w:tab w:val="left" w:pos="720"/>
+        </w:tabs>
+        <w:spacing w:after="0" w:line="240" w:lineRule="auto"/>
+        <w:ind w:left="360"/>
+        <w:rPr>
+          <w:rFonts w:ascii="Lucida Console" w:hAnsi="Lucida Console"/>
+          <w:sz w:val="20"/>
+          <w:szCs w:val="20"/>
+        </w:rPr>
+      </w:pPr>
+      <w:proofErr w:type="gramStart"/>
+      <w:r>
+        <w:rPr>
+          <w:rFonts w:ascii="Lucida Console" w:hAnsi="Lucida Console"/>
+          <w:sz w:val="20"/>
+          <w:szCs w:val="20"/>
+        </w:rPr>
+        <w:t>public</w:t>
+      </w:r>
+      <w:proofErr w:type="gramEnd"/>
+      <w:r>
+        <w:rPr>
+          <w:rFonts w:ascii="Lucida Console" w:hAnsi="Lucida Console"/>
+          <w:sz w:val="20"/>
+          <w:szCs w:val="20"/>
+        </w:rPr>
+        <w:t xml:space="preserve"> integer?</w:t>
+      </w:r>
+      <w:r>
+        <w:rPr>
+          <w:rFonts w:ascii="Lucida Console" w:hAnsi="Lucida Console"/>
+          <w:sz w:val="20"/>
+          <w:szCs w:val="20"/>
+        </w:rPr>
+        <w:t xml:space="preserve"> </w:t>
+      </w:r>
+      <w:proofErr w:type="spellStart"/>
+      <w:proofErr w:type="gramStart"/>
+      <w:r>
+        <w:rPr>
+          <w:rFonts w:ascii="Lucida Console" w:hAnsi="Lucida Console"/>
+          <w:sz w:val="20"/>
+          <w:szCs w:val="20"/>
+        </w:rPr>
+        <w:t>ValidateMember</w:t>
+      </w:r>
+      <w:proofErr w:type="spellEnd"/>
+      <w:r>
+        <w:rPr>
+          <w:rFonts w:ascii="Lucida Console" w:hAnsi="Lucida Console"/>
+          <w:sz w:val="20"/>
+          <w:szCs w:val="20"/>
+        </w:rPr>
+        <w:t>(</w:t>
+      </w:r>
+      <w:proofErr w:type="gramEnd"/>
+      <w:r>
+        <w:rPr>
+          <w:rFonts w:ascii="Lucida Console" w:hAnsi="Lucida Console"/>
+          <w:sz w:val="20"/>
+          <w:szCs w:val="20"/>
+        </w:rPr>
+        <w:t xml:space="preserve">integer </w:t>
+      </w:r>
+      <w:proofErr w:type="spellStart"/>
+      <w:r>
+        <w:rPr>
+          <w:rFonts w:ascii="Lucida Console" w:hAnsi="Lucida Console"/>
+          <w:sz w:val="20"/>
+          <w:szCs w:val="20"/>
+        </w:rPr>
+        <w:t>memberID</w:t>
+      </w:r>
+      <w:proofErr w:type="spellEnd"/>
+      <w:r>
+        <w:rPr>
+          <w:rFonts w:ascii="Lucida Console" w:hAnsi="Lucida Console"/>
+          <w:sz w:val="20"/>
+          <w:szCs w:val="20"/>
+        </w:rPr>
+        <w:t>)</w:t>
+      </w:r>
+    </w:p>
+    <w:p>
+      <w:pPr>
+        <w:tabs>
+          <w:tab w:val="left" w:pos="720"/>
+        </w:tabs>
+        <w:spacing w:after="0" w:line="240" w:lineRule="auto"/>
+        <w:ind w:left="360"/>
+        <w:rPr>
+          <w:rFonts w:ascii="Lucida Console" w:hAnsi="Lucida Console"/>
+          <w:sz w:val="20"/>
+          <w:szCs w:val="20"/>
+        </w:rPr>
+      </w:pPr>
+      <w:r>
+        <w:rPr>
+          <w:rFonts w:ascii="Lucida Console" w:hAnsi="Lucida Console"/>
+          <w:sz w:val="20"/>
+          <w:szCs w:val="20"/>
+        </w:rPr>
+        <w:t>{</w:t>
+      </w:r>
+    </w:p>
+    <w:p>
+      <w:pPr>
+        <w:tabs>
+          <w:tab w:val="left" w:pos="720"/>
+        </w:tabs>
+        <w:spacing w:after="0" w:line="240" w:lineRule="auto"/>
+        <w:ind w:left="360"/>
+        <w:rPr>
+          <w:rFonts w:ascii="Lucida Console" w:hAnsi="Lucida Console"/>
+          <w:sz w:val="20"/>
+          <w:szCs w:val="20"/>
+        </w:rPr>
+      </w:pPr>
+      <w:r>
+        <w:rPr>
+          <w:rFonts w:ascii="Lucida Console" w:hAnsi="Lucida Console"/>
+          <w:sz w:val="20"/>
+          <w:szCs w:val="20"/>
+        </w:rPr>
+        <w:tab/>
+      </w:r>
+      <w:proofErr w:type="spellStart"/>
+      <w:proofErr w:type="gramStart"/>
+      <w:r>
+        <w:rPr>
+          <w:rFonts w:ascii="Lucida Console" w:hAnsi="Lucida Console"/>
+          <w:sz w:val="20"/>
+          <w:szCs w:val="20"/>
+        </w:rPr>
+        <w:t>var</w:t>
+      </w:r>
+      <w:proofErr w:type="spellEnd"/>
+      <w:proofErr w:type="gramEnd"/>
+      <w:r>
+        <w:rPr>
+          <w:rFonts w:ascii="Lucida Console" w:hAnsi="Lucida Console"/>
+          <w:sz w:val="20"/>
+          <w:szCs w:val="20"/>
+        </w:rPr>
+        <w:t xml:space="preserve"> status = new </w:t>
+      </w:r>
+      <w:proofErr w:type="spellStart"/>
+      <w:r>
+        <w:rPr>
+          <w:rFonts w:ascii="Lucida Console" w:hAnsi="Lucida Console"/>
+          <w:sz w:val="20"/>
+          <w:szCs w:val="20"/>
+        </w:rPr>
+        <w:t>int</w:t>
+      </w:r>
+      <w:proofErr w:type="spellEnd"/>
+      <w:r>
+        <w:rPr>
+          <w:rFonts w:ascii="Lucida Console" w:hAnsi="Lucida Console"/>
+          <w:sz w:val="20"/>
+          <w:szCs w:val="20"/>
+        </w:rPr>
+        <w:t>?();</w:t>
+      </w:r>
+    </w:p>
+    <w:p>
+      <w:pPr>
+        <w:tabs>
+          <w:tab w:val="left" w:pos="720"/>
+        </w:tabs>
+        <w:spacing w:after="0" w:line="240" w:lineRule="auto"/>
+        <w:ind w:left="360"/>
+        <w:rPr>
+          <w:rFonts w:ascii="Lucida Console" w:hAnsi="Lucida Console"/>
+          <w:sz w:val="20"/>
+          <w:szCs w:val="20"/>
+        </w:rPr>
+      </w:pPr>
+    </w:p>
+    <w:p>
+      <w:pPr>
+        <w:tabs>
+          <w:tab w:val="left" w:pos="720"/>
+        </w:tabs>
+        <w:spacing w:after="0" w:line="240" w:lineRule="auto"/>
+        <w:ind w:left="360"/>
+        <w:rPr>
+          <w:rFonts w:ascii="Lucida Console" w:hAnsi="Lucida Console"/>
+          <w:sz w:val="20"/>
+          <w:szCs w:val="20"/>
+        </w:rPr>
+      </w:pPr>
+      <w:r>
+        <w:rPr>
+          <w:rFonts w:ascii="Lucida Console" w:hAnsi="Lucida Console"/>
+          <w:sz w:val="20"/>
+          <w:szCs w:val="20"/>
+        </w:rPr>
+        <w:tab/>
+      </w:r>
+      <w:proofErr w:type="gramStart"/>
+      <w:r>
+        <w:rPr>
+          <w:rFonts w:ascii="Lucida Console" w:hAnsi="Lucida Console"/>
+          <w:sz w:val="20"/>
+          <w:szCs w:val="20"/>
+        </w:rPr>
+        <w:t>try</w:t>
+      </w:r>
+      <w:proofErr w:type="gramEnd"/>
+    </w:p>
+    <w:p>
+      <w:pPr>
+        <w:tabs>
+          <w:tab w:val="left" w:pos="720"/>
+        </w:tabs>
+        <w:spacing w:after="0" w:line="240" w:lineRule="auto"/>
+        <w:ind w:left="360"/>
+        <w:rPr>
+          <w:rFonts w:ascii="Lucida Console" w:hAnsi="Lucida Console"/>
+          <w:sz w:val="20"/>
+          <w:szCs w:val="20"/>
+        </w:rPr>
+      </w:pPr>
+      <w:r>
+        <w:rPr>
+          <w:rFonts w:ascii="Lucida Console" w:hAnsi="Lucida Console"/>
+          <w:sz w:val="20"/>
+          <w:szCs w:val="20"/>
+        </w:rPr>
+        <w:tab/>
+        <w:t>{</w:t>
+      </w:r>
+    </w:p>
+    <w:p>
+      <w:pPr>
+        <w:tabs>
+          <w:tab w:val="left" w:pos="720"/>
+          <w:tab w:val="left" w:pos="1080"/>
+        </w:tabs>
+        <w:spacing w:after="0" w:line="240" w:lineRule="auto"/>
+        <w:ind w:left="360"/>
+        <w:rPr>
+          <w:rFonts w:ascii="Lucida Console" w:hAnsi="Lucida Console"/>
+          <w:sz w:val="20"/>
+          <w:szCs w:val="20"/>
+        </w:rPr>
+      </w:pPr>
+      <w:r>
+        <w:rPr>
+          <w:rFonts w:ascii="Lucida Console" w:hAnsi="Lucida Console"/>
+          <w:sz w:val="20"/>
+          <w:szCs w:val="20"/>
+        </w:rPr>
+        <w:tab/>
+      </w:r>
+      <w:r>
+        <w:rPr>
+          <w:rFonts w:ascii="Lucida Console" w:hAnsi="Lucida Console"/>
+          <w:sz w:val="20"/>
+          <w:szCs w:val="20"/>
+        </w:rPr>
+        <w:tab/>
+      </w:r>
+      <w:proofErr w:type="gramStart"/>
+      <w:r>
+        <w:rPr>
+          <w:rFonts w:ascii="Lucida Console" w:hAnsi="Lucida Console"/>
+          <w:sz w:val="20"/>
+          <w:szCs w:val="20"/>
+        </w:rPr>
+        <w:t>status</w:t>
+      </w:r>
+      <w:proofErr w:type="gramEnd"/>
+      <w:r>
+        <w:rPr>
+          <w:rFonts w:ascii="Lucida Console" w:hAnsi="Lucida Console"/>
+          <w:sz w:val="20"/>
+          <w:szCs w:val="20"/>
+        </w:rPr>
+        <w:t xml:space="preserve"> = </w:t>
+      </w:r>
+      <w:proofErr w:type="spellStart"/>
+      <w:r>
+        <w:rPr>
+          <w:rFonts w:ascii="Lucida Console" w:hAnsi="Lucida Console"/>
+          <w:sz w:val="20"/>
+          <w:szCs w:val="20"/>
+        </w:rPr>
+        <w:t>manageService.ValidateMember</w:t>
+      </w:r>
+      <w:proofErr w:type="spellEnd"/>
+      <w:r>
+        <w:rPr>
+          <w:rFonts w:ascii="Lucida Console" w:hAnsi="Lucida Console"/>
+          <w:sz w:val="20"/>
+          <w:szCs w:val="20"/>
+        </w:rPr>
+        <w:t>(</w:t>
+      </w:r>
+      <w:proofErr w:type="spellStart"/>
+      <w:r>
+        <w:rPr>
+          <w:rFonts w:ascii="Lucida Console" w:hAnsi="Lucida Console"/>
+          <w:sz w:val="20"/>
+          <w:szCs w:val="20"/>
+        </w:rPr>
+        <w:t>memberID</w:t>
+      </w:r>
+      <w:proofErr w:type="spellEnd"/>
+      <w:r>
+        <w:rPr>
+          <w:rFonts w:ascii="Lucida Console" w:hAnsi="Lucida Console"/>
+          <w:sz w:val="20"/>
+          <w:szCs w:val="20"/>
+        </w:rPr>
+        <w:t>);</w:t>
+      </w:r>
+    </w:p>
+    <w:p>
+      <w:pPr>
+        <w:tabs>
+          <w:tab w:val="left" w:pos="720"/>
+        </w:tabs>
+        <w:spacing w:after="0" w:line="240" w:lineRule="auto"/>
+        <w:ind w:left="360"/>
+        <w:rPr>
+          <w:rFonts w:ascii="Lucida Console" w:hAnsi="Lucida Console"/>
+          <w:sz w:val="20"/>
+          <w:szCs w:val="20"/>
+        </w:rPr>
+      </w:pPr>
+      <w:r>
+        <w:rPr>
+          <w:rFonts w:ascii="Lucida Console" w:hAnsi="Lucida Console"/>
+          <w:sz w:val="20"/>
+          <w:szCs w:val="20"/>
+        </w:rPr>
+        <w:tab/>
+        <w:t>}</w:t>
+      </w:r>
+    </w:p>
+    <w:p>
+      <w:pPr>
+        <w:tabs>
+          <w:tab w:val="left" w:pos="720"/>
+        </w:tabs>
+        <w:spacing w:after="0" w:line="240" w:lineRule="auto"/>
+        <w:ind w:left="360"/>
+        <w:rPr>
+          <w:rFonts w:ascii="Lucida Console" w:hAnsi="Lucida Console"/>
+          <w:sz w:val="20"/>
+          <w:szCs w:val="20"/>
+        </w:rPr>
+      </w:pPr>
+      <w:r>
+        <w:rPr>
+          <w:rFonts w:ascii="Lucida Console" w:hAnsi="Lucida Console"/>
+          <w:sz w:val="20"/>
+          <w:szCs w:val="20"/>
+        </w:rPr>
+        <w:tab/>
+      </w:r>
+      <w:proofErr w:type="gramStart"/>
+      <w:r>
+        <w:rPr>
+          <w:rFonts w:ascii="Lucida Console" w:hAnsi="Lucida Console"/>
+          <w:sz w:val="20"/>
+          <w:szCs w:val="20"/>
+        </w:rPr>
+        <w:t>catch</w:t>
+      </w:r>
+      <w:proofErr w:type="gramEnd"/>
+      <w:r>
+        <w:rPr>
+          <w:rFonts w:ascii="Lucida Console" w:hAnsi="Lucida Console"/>
+          <w:sz w:val="20"/>
+          <w:szCs w:val="20"/>
+        </w:rPr>
+        <w:t xml:space="preserve"> (Exception e)</w:t>
+      </w:r>
+    </w:p>
+    <w:p>
+      <w:pPr>
+        <w:tabs>
+          <w:tab w:val="left" w:pos="720"/>
+        </w:tabs>
+        <w:spacing w:after="0" w:line="240" w:lineRule="auto"/>
+        <w:ind w:left="360"/>
+        <w:rPr>
+          <w:rFonts w:ascii="Lucida Console" w:hAnsi="Lucida Console"/>
+          <w:sz w:val="20"/>
+          <w:szCs w:val="20"/>
+        </w:rPr>
+      </w:pPr>
+      <w:r>
+        <w:rPr>
+          <w:rFonts w:ascii="Lucida Console" w:hAnsi="Lucida Console"/>
+          <w:sz w:val="20"/>
+          <w:szCs w:val="20"/>
+        </w:rPr>
+        <w:tab/>
+        <w:t>{</w:t>
+      </w:r>
+    </w:p>
+    <w:p>
+      <w:pPr>
+        <w:tabs>
+          <w:tab w:val="left" w:pos="720"/>
+          <w:tab w:val="left" w:pos="1080"/>
+        </w:tabs>
+        <w:spacing w:after="0" w:line="240" w:lineRule="auto"/>
+        <w:ind w:left="360"/>
+        <w:rPr>
+          <w:rFonts w:ascii="Lucida Console" w:hAnsi="Lucida Console"/>
+          <w:sz w:val="20"/>
+          <w:szCs w:val="20"/>
+        </w:rPr>
+      </w:pPr>
+      <w:r>
+        <w:rPr>
+          <w:rFonts w:ascii="Lucida Console" w:hAnsi="Lucida Console"/>
+          <w:sz w:val="20"/>
+          <w:szCs w:val="20"/>
+        </w:rPr>
+        <w:tab/>
+      </w:r>
+      <w:r>
+        <w:rPr>
+          <w:rFonts w:ascii="Lucida Console" w:hAnsi="Lucida Console"/>
+          <w:sz w:val="20"/>
+          <w:szCs w:val="20"/>
+        </w:rPr>
+        <w:tab/>
+        <w:t>//record exception</w:t>
+      </w:r>
+    </w:p>
+    <w:p>
+      <w:pPr>
+        <w:tabs>
+          <w:tab w:val="left" w:pos="720"/>
+          <w:tab w:val="left" w:pos="1080"/>
+        </w:tabs>
+        <w:spacing w:after="0" w:line="240" w:lineRule="auto"/>
+        <w:ind w:left="360"/>
+        <w:rPr>
+          <w:rFonts w:ascii="Lucida Console" w:hAnsi="Lucida Console"/>
+          <w:sz w:val="20"/>
+          <w:szCs w:val="20"/>
+        </w:rPr>
+      </w:pPr>
+      <w:r>
+        <w:rPr>
+          <w:rFonts w:ascii="Lucida Console" w:hAnsi="Lucida Console"/>
+          <w:sz w:val="20"/>
+          <w:szCs w:val="20"/>
+        </w:rPr>
+        <w:tab/>
+      </w:r>
+      <w:r>
+        <w:rPr>
+          <w:rFonts w:ascii="Lucida Console" w:hAnsi="Lucida Console"/>
+          <w:sz w:val="20"/>
+          <w:szCs w:val="20"/>
+        </w:rPr>
+        <w:tab/>
+      </w:r>
+      <w:proofErr w:type="gramStart"/>
+      <w:r>
+        <w:rPr>
+          <w:rFonts w:ascii="Lucida Console" w:hAnsi="Lucida Console"/>
+          <w:sz w:val="20"/>
+          <w:szCs w:val="20"/>
+        </w:rPr>
+        <w:t>status</w:t>
+      </w:r>
+      <w:proofErr w:type="gramEnd"/>
+      <w:r>
+        <w:rPr>
+          <w:rFonts w:ascii="Lucida Console" w:hAnsi="Lucida Console"/>
+          <w:sz w:val="20"/>
+          <w:szCs w:val="20"/>
+        </w:rPr>
+        <w:t xml:space="preserve"> = null;</w:t>
+      </w:r>
+    </w:p>
+    <w:p>
+      <w:pPr>
+        <w:tabs>
+          <w:tab w:val="left" w:pos="720"/>
+        </w:tabs>
+        <w:spacing w:after="0" w:line="240" w:lineRule="auto"/>
+        <w:ind w:left="360"/>
+        <w:rPr>
+          <w:rFonts w:ascii="Lucida Console" w:hAnsi="Lucida Console"/>
+          <w:sz w:val="20"/>
+          <w:szCs w:val="20"/>
+        </w:rPr>
+      </w:pPr>
+      <w:r>
+        <w:rPr>
+          <w:rFonts w:ascii="Lucida Console" w:hAnsi="Lucida Console"/>
+          <w:sz w:val="20"/>
+          <w:szCs w:val="20"/>
+        </w:rPr>
+        <w:tab/>
+        <w:t>}</w:t>
+      </w:r>
+    </w:p>
+    <w:p>
+      <w:pPr>
+        <w:tabs>
+          <w:tab w:val="left" w:pos="720"/>
+        </w:tabs>
+        <w:spacing w:after="0" w:line="240" w:lineRule="auto"/>
+        <w:ind w:left="360"/>
+        <w:rPr>
+          <w:rFonts w:ascii="Lucida Console" w:hAnsi="Lucida Console"/>
+          <w:sz w:val="20"/>
+          <w:szCs w:val="20"/>
+        </w:rPr>
+      </w:pPr>
+      <w:r>
+        <w:rPr>
+          <w:rFonts w:ascii="Lucida Console" w:hAnsi="Lucida Console"/>
+          <w:sz w:val="20"/>
+          <w:szCs w:val="20"/>
+        </w:rPr>
+        <w:tab/>
+      </w:r>
+    </w:p>
+    <w:p>
+      <w:pPr>
+        <w:tabs>
+          <w:tab w:val="left" w:pos="720"/>
+        </w:tabs>
+        <w:spacing w:after="0" w:line="240" w:lineRule="auto"/>
+        <w:ind w:left="360"/>
+        <w:rPr>
+          <w:rFonts w:ascii="Lucida Console" w:hAnsi="Lucida Console"/>
+          <w:sz w:val="20"/>
+          <w:szCs w:val="20"/>
+        </w:rPr>
+      </w:pPr>
+      <w:r>
+        <w:rPr>
+          <w:rFonts w:ascii="Lucida Console" w:hAnsi="Lucida Console"/>
+          <w:sz w:val="20"/>
+          <w:szCs w:val="20"/>
+        </w:rPr>
+        <w:tab/>
+      </w:r>
+      <w:proofErr w:type="gramStart"/>
+      <w:r>
+        <w:rPr>
+          <w:rFonts w:ascii="Lucida Console" w:hAnsi="Lucida Console"/>
+          <w:sz w:val="20"/>
+          <w:szCs w:val="20"/>
+        </w:rPr>
+        <w:t>return</w:t>
+      </w:r>
+      <w:proofErr w:type="gramEnd"/>
+      <w:r>
+        <w:rPr>
+          <w:rFonts w:ascii="Lucida Console" w:hAnsi="Lucida Console"/>
+          <w:sz w:val="20"/>
+          <w:szCs w:val="20"/>
+        </w:rPr>
+        <w:t xml:space="preserve"> status;</w:t>
+      </w:r>
+    </w:p>
+    <w:p>
+      <w:pPr>
+        <w:tabs>
+          <w:tab w:val="left" w:pos="720"/>
+        </w:tabs>
+        <w:spacing w:after="0" w:line="240" w:lineRule="auto"/>
+        <w:ind w:left="360"/>
+        <w:rPr>
+          <w:rFonts w:ascii="Lucida Console" w:hAnsi="Lucida Console"/>
+          <w:sz w:val="20"/>
+          <w:szCs w:val="20"/>
+        </w:rPr>
+      </w:pPr>
+      <w:r>
+        <w:rPr>
+          <w:rFonts w:ascii="Lucida Console" w:hAnsi="Lucida Console"/>
+          <w:sz w:val="20"/>
+          <w:szCs w:val="20"/>
+        </w:rPr>
+        <w:t>}</w:t>
+      </w:r>
+    </w:p>
+    <w:p>
+      <w:pPr>
+        <w:tabs>
+          <w:tab w:val="left" w:pos="2160"/>
+        </w:tabs>
+        <w:spacing w:after="0" w:line="240" w:lineRule="auto"/>
+        <w:ind w:left="360"/>
+      </w:pPr>
+    </w:p>
+    <w:p>
+      <w:pPr>
+        <w:pStyle w:val="ListParagraph"/>
+        <w:numPr>
+          <w:ilvl w:val="0"/>
+          <w:numId w:val="3"/>
+        </w:numPr>
+        <w:tabs>
+          <w:tab w:val="left" w:pos="2160"/>
+        </w:tabs>
+        <w:spacing w:after="0" w:line="240" w:lineRule="auto"/>
+        <w:ind w:left="360"/>
         <w:rPr>
           <w:b/>
           <w:color w:val="0070C0"/>
           <w:sz w:val="28"/>
           <w:szCs w:val="28"/>
         </w:rPr>
+      </w:pPr>
+      <w:r>
+        <w:rPr>
+          <w:b/>
+          <w:color w:val="0070C0"/>
+          <w:sz w:val="28"/>
+          <w:szCs w:val="28"/>
+        </w:rPr>
+        <w:t xml:space="preserve">public </w:t>
+      </w:r>
+      <w:proofErr w:type="spellStart"/>
+      <w:r>
+        <w:rPr>
+          <w:b/>
+          <w:color w:val="0070C0"/>
+          <w:sz w:val="28"/>
+          <w:szCs w:val="28"/>
+        </w:rPr>
+        <w:t>boolean</w:t>
+      </w:r>
+      <w:proofErr w:type="spellEnd"/>
+      <w:r>
+        <w:rPr>
+          <w:b/>
+          <w:color w:val="0070C0"/>
+          <w:sz w:val="28"/>
+          <w:szCs w:val="28"/>
+        </w:rPr>
+        <w:t xml:space="preserve"> </w:t>
+      </w:r>
+      <w:proofErr w:type="spellStart"/>
+      <w:r>
+        <w:rPr>
+          <w:b/>
+          <w:color w:val="0070C0"/>
+          <w:sz w:val="28"/>
+          <w:szCs w:val="28"/>
+        </w:rPr>
+        <w:t>ValidateProvider</w:t>
+      </w:r>
+      <w:proofErr w:type="spellEnd"/>
+      <w:r>
+        <w:rPr>
+          <w:b/>
+          <w:color w:val="0070C0"/>
+          <w:sz w:val="28"/>
+          <w:szCs w:val="28"/>
+        </w:rPr>
+        <w:t xml:space="preserve">(integer </w:t>
+      </w:r>
+      <w:proofErr w:type="spellStart"/>
+      <w:r>
+        <w:rPr>
+          <w:b/>
+          <w:color w:val="0070C0"/>
+          <w:sz w:val="28"/>
+          <w:szCs w:val="28"/>
+        </w:rPr>
+        <w:t>providerID</w:t>
+      </w:r>
+      <w:proofErr w:type="spellEnd"/>
+      <w:r>
+        <w:rPr>
+          <w:b/>
+          <w:color w:val="0070C0"/>
+          <w:sz w:val="28"/>
+          <w:szCs w:val="28"/>
+        </w:rPr>
         <w:t>)</w:t>
       </w:r>
     </w:p>
@@ -31411,7 +32356,7 @@
         <w:rPr>
           <w:b/>
         </w:rPr>
-        <w:t>ValidateMember</w:t>
+        <w:t>ValidateProvider</w:t>
       </w:r>
       <w:proofErr w:type="spellEnd"/>
     </w:p>
@@ -31469,7 +32414,6 @@
         <w:ind w:left="360"/>
       </w:pPr>
       <w:r>
-        <w:lastRenderedPageBreak/>
         <w:t>Input arguments</w:t>
       </w:r>
       <w:r>
@@ -31672,7 +32616,7 @@
           <w:sz w:val="20"/>
           <w:szCs w:val="20"/>
         </w:rPr>
-        <w:t>ValidateMember</w:t>
+        <w:t>ValidateProvider</w:t>
       </w:r>
       <w:proofErr w:type="spellEnd"/>
       <w:r>
@@ -31690,7 +32634,7 @@
           <w:sz w:val="20"/>
           <w:szCs w:val="20"/>
         </w:rPr>
-        <w:t>memberID</w:t>
+        <w:t>providerID</w:t>
       </w:r>
       <w:proofErr w:type="spellEnd"/>
       <w:r>
@@ -31753,7 +32697,15 @@
           <w:sz w:val="20"/>
           <w:szCs w:val="20"/>
         </w:rPr>
-        <w:t>var</w:t>
+        <w:t>va</w:t>
+      </w:r>
+      <w:r>
+        <w:rPr>
+          <w:rFonts w:ascii="Lucida Console" w:hAnsi="Lucida Console"/>
+          <w:sz w:val="20"/>
+          <w:szCs w:val="20"/>
+        </w:rPr>
+        <w:t>r</w:t>
       </w:r>
       <w:proofErr w:type="spellEnd"/>
       <w:proofErr w:type="gramEnd"/>
@@ -31772,16 +32724,16 @@
           <w:sz w:val="20"/>
           <w:szCs w:val="20"/>
         </w:rPr>
-        <w:t>int</w:t>
-      </w:r>
-      <w:proofErr w:type="spellEnd"/>
-      <w:r>
-        <w:rPr>
-          <w:rFonts w:ascii="Lucida Console" w:hAnsi="Lucida Console"/>
-          <w:sz w:val="20"/>
-          <w:szCs w:val="20"/>
-        </w:rPr>
-        <w:t>?();</w:t>
+        <w:t>bool</w:t>
+      </w:r>
+      <w:proofErr w:type="spellEnd"/>
+      <w:r>
+        <w:rPr>
+          <w:rFonts w:ascii="Lucida Console" w:hAnsi="Lucida Console"/>
+          <w:sz w:val="20"/>
+          <w:szCs w:val="20"/>
+        </w:rPr>
+        <w:t>();</w:t>
       </w:r>
     </w:p>
     <w:p>
@@ -31908,7 +32860,7 @@
           <w:sz w:val="20"/>
           <w:szCs w:val="20"/>
         </w:rPr>
-        <w:t>manageService.ValidateMember</w:t>
+        <w:t>manageService.ValidateProvider</w:t>
       </w:r>
       <w:proofErr w:type="spellEnd"/>
       <w:r>
@@ -31926,7 +32878,7 @@
           <w:sz w:val="20"/>
           <w:szCs w:val="20"/>
         </w:rPr>
-        <w:t>memberID</w:t>
+        <w:t>providerID</w:t>
       </w:r>
       <w:proofErr w:type="spellEnd"/>
       <w:r>
@@ -32023,6 +32975,8 @@
         <w:tab/>
         <w:t>{</w:t>
       </w:r>
+      <w:bookmarkStart w:id="0" w:name="_GoBack"/>
+      <w:bookmarkEnd w:id="0"/>
     </w:p>
     <w:p>
       <w:pPr>
@@ -32211,103 +33165,6 @@
         </w:rPr>
         <w:t>}</w:t>
       </w:r>
-    </w:p>
-    <w:p>
-      <w:pPr>
-        <w:tabs>
-          <w:tab w:val="left" w:pos="2160"/>
-        </w:tabs>
-        <w:spacing w:after="0" w:line="240" w:lineRule="auto"/>
-        <w:ind w:left="360"/>
-      </w:pPr>
-    </w:p>
-    <w:p>
-      <w:pPr>
-        <w:tabs>
-          <w:tab w:val="left" w:pos="2160"/>
-        </w:tabs>
-        <w:spacing w:after="0" w:line="240" w:lineRule="auto"/>
-      </w:pPr>
-    </w:p>
-    <w:p>
-      <w:pPr>
-        <w:tabs>
-          <w:tab w:val="left" w:pos="2160"/>
-        </w:tabs>
-        <w:spacing w:after="0" w:line="240" w:lineRule="auto"/>
-      </w:pPr>
-    </w:p>
-    <w:p>
-      <w:pPr>
-        <w:tabs>
-          <w:tab w:val="left" w:pos="2160"/>
-        </w:tabs>
-        <w:spacing w:after="0" w:line="240" w:lineRule="auto"/>
-      </w:pPr>
-    </w:p>
-    <w:p>
-      <w:pPr>
-        <w:tabs>
-          <w:tab w:val="left" w:pos="2160"/>
-        </w:tabs>
-        <w:spacing w:after="0" w:line="240" w:lineRule="auto"/>
-      </w:pPr>
-    </w:p>
-    <w:p>
-      <w:pPr>
-        <w:tabs>
-          <w:tab w:val="left" w:pos="2160"/>
-        </w:tabs>
-        <w:spacing w:after="0" w:line="240" w:lineRule="auto"/>
-      </w:pPr>
-    </w:p>
-    <w:p>
-      <w:pPr>
-        <w:tabs>
-          <w:tab w:val="left" w:pos="2160"/>
-        </w:tabs>
-        <w:spacing w:after="0" w:line="240" w:lineRule="auto"/>
-      </w:pPr>
-    </w:p>
-    <w:p>
-      <w:pPr>
-        <w:tabs>
-          <w:tab w:val="left" w:pos="2160"/>
-        </w:tabs>
-        <w:spacing w:after="0" w:line="240" w:lineRule="auto"/>
-      </w:pPr>
-    </w:p>
-    <w:p>
-      <w:pPr>
-        <w:tabs>
-          <w:tab w:val="left" w:pos="2160"/>
-        </w:tabs>
-        <w:spacing w:after="0" w:line="240" w:lineRule="auto"/>
-      </w:pPr>
-    </w:p>
-    <w:p>
-      <w:pPr>
-        <w:tabs>
-          <w:tab w:val="left" w:pos="2160"/>
-        </w:tabs>
-        <w:spacing w:after="0" w:line="240" w:lineRule="auto"/>
-      </w:pPr>
-    </w:p>
-    <w:p>
-      <w:pPr>
-        <w:tabs>
-          <w:tab w:val="left" w:pos="2160"/>
-        </w:tabs>
-        <w:spacing w:after="0" w:line="240" w:lineRule="auto"/>
-      </w:pPr>
-    </w:p>
-    <w:p>
-      <w:pPr>
-        <w:tabs>
-          <w:tab w:val="left" w:pos="2160"/>
-        </w:tabs>
-        <w:spacing w:after="0" w:line="240" w:lineRule="auto"/>
-      </w:pPr>
     </w:p>
     <w:p>
       <w:pPr>

</xml_diff>